<commit_message>
feat: added some inspiration quotes
</commit_message>
<xml_diff>
--- a/Documentation/2015.docx
+++ b/Documentation/2015.docx
@@ -3,90 +3,6 @@
 <w:document xmlns:wpc="http://schemas.microsoft.com/office/word/2010/wordprocessingCanvas" xmlns:cx="http://schemas.microsoft.com/office/drawing/2014/chartex" xmlns:cx1="http://schemas.microsoft.com/office/drawing/2015/9/8/chartex" xmlns:cx2="http://schemas.microsoft.com/office/drawing/2015/10/21/chartex" xmlns:cx3="http://schemas.microsoft.com/office/drawing/2016/5/9/chartex" xmlns:cx4="http://schemas.microsoft.com/office/drawing/2016/5/10/chartex" xmlns:cx5="http://schemas.microsoft.com/office/drawing/2016/5/11/chartex" xmlns:cx6="http://schemas.microsoft.com/office/drawing/2016/5/12/chartex" xmlns:cx7="http://schemas.microsoft.com/office/drawing/2016/5/13/chartex" xmlns:cx8="http://schemas.microsoft.com/office/drawing/2016/5/14/chartex" xmlns:mc="http://schemas.openxmlformats.org/markup-compatibility/2006" xmlns:aink="http://schemas.microsoft.com/office/drawing/2016/ink" xmlns:am3d="http://schemas.microsoft.com/office/drawing/2017/model3d" xmlns:o="urn:schemas-microsoft-com:office:office" xmlns:oel="http://schemas.microsoft.com/office/2019/extlst" xmlns:r="http://schemas.openxmlformats.org/officeDocument/2006/relationships" xmlns:m="http://schemas.openxmlformats.org/officeDocument/2006/math" xmlns:v="urn:schemas-microsoft-com:vml" xmlns:wp14="http://schemas.microsoft.com/office/word/2010/wordprocessingDrawing" xmlns:wp="http://schemas.openxmlformats.org/drawingml/2006/wordprocessingDrawing" xmlns:w10="urn:schemas-microsoft-com:office:word" xmlns:w="http://schemas.openxmlformats.org/wordprocessingml/2006/main" xmlns:w14="http://schemas.microsoft.com/office/word/2010/wordml" xmlns:w15="http://schemas.microsoft.com/office/word/2012/wordml" xmlns:w16cex="http://schemas.microsoft.com/office/word/2018/wordml/cex" xmlns:w16cid="http://schemas.microsoft.com/office/word/2016/wordml/cid" xmlns:w16="http://schemas.microsoft.com/office/word/2018/wordml" xmlns:w16sdtdh="http://schemas.microsoft.com/office/word/2020/wordml/sdtdatahash" xmlns:w16se="http://schemas.microsoft.com/office/word/2015/wordml/symex" xmlns:wpg="http://schemas.microsoft.com/office/word/2010/wordprocessingGroup" xmlns:wpi="http://schemas.microsoft.com/office/word/2010/wordprocessingInk" xmlns:wne="http://schemas.microsoft.com/office/word/2006/wordml" xmlns:wps="http://schemas.microsoft.com/office/word/2010/wordprocessingShape" mc:Ignorable="w14 w15 w16se w16cid w16 w16cex w16sdtdh wp14">
   <w:body>
     <w:p>
-      <w:r>
-        <w:t>P</w:t>
-      </w:r>
-      <w:r>
-        <w:t>entru a stăpâni limbaje de programare</w:t>
-      </w:r>
-      <w:r>
-        <w:t xml:space="preserve"> nu este de ajuns doar </w:t>
-      </w:r>
-      <w:r>
-        <w:t>înțelegerea gramaticii limbajului și a instrumentelor de programare</w:t>
-      </w:r>
-      <w:r>
-        <w:t>. E</w:t>
-      </w:r>
-      <w:r>
-        <w:t>ste indispensabil</w:t>
-      </w:r>
-      <w:r>
-        <w:t>ă efectuarea</w:t>
-      </w:r>
-      <w:r>
-        <w:t xml:space="preserve"> în mod repetat a multor exerciții practice de programare.</w:t>
-      </w:r>
-    </w:p>
-    <w:p>
-      <w:r>
-        <w:t>[la finalul descrierii sistemului]</w:t>
-      </w:r>
-    </w:p>
-    <w:p>
-      <w:r>
-        <w:t xml:space="preserve">Trebuie remarcat faptul că această lucrare prezintă cazul limbajului C, dar abordarea noastră poate fi extinsă cu ușurință la alte limbaje de programare. Sistemul nostru prototip este situat la </w:t>
-      </w:r>
-      <w:hyperlink r:id="rId4" w:history="1">
-        <w:r>
-          <w:rPr>
-            <w:rStyle w:val="Hyperlink"/>
-          </w:rPr>
-          <w:t>http://pplinux.is.konan-u.ac.jp/rccE.html</w:t>
-        </w:r>
-      </w:hyperlink>
-      <w:r>
-        <w:t>.</w:t>
-      </w:r>
-    </w:p>
-    <w:p>
-      <w:r>
-        <w:t>Prin urmare, deoarece cursanții nu vor observa că efectuează în mod repetat programe generate din același șablon, sistemul nostru este potrivit pentru învățarea repetitivă. Trebuie remarcat faptul că programele șablon sunt pregătite în conformitate cu progresul învățării și sunt necesare aproximativ</w:t>
-      </w:r>
-      <w:r>
-        <w:t xml:space="preserve"> 2, 3</w:t>
-      </w:r>
-      <w:r>
-        <w:t xml:space="preserve"> de programe șablon pentru a face față unei varietăți de programe.</w:t>
-      </w:r>
-    </w:p>
-    <w:p>
-      <w:r>
-        <w:t>Trebuie remarcat faptul că abordarea noastră cu același script PHP este ușor extinsă la alte limbaje de programare prin schimbarea compilatoarelor și rescrierea programelor șablon și a matricelor sp și rp.</w:t>
-      </w:r>
-    </w:p>
-    <w:p>
-      <w:r>
-        <w:t>După cum s-a menționat mai sus, parametrii constanti și modelele de calcul ale programelor trebuie să fie date corect, deoarece parametrii greșiți pot provoca excepții de diviziune la zero și erori de acces la memorie.</w:t>
-      </w:r>
-    </w:p>
-    <w:p>
-      <w:r>
-        <w:t>[rezultate experimentale]</w:t>
-      </w:r>
-    </w:p>
-    <w:p>
-      <w:r>
-        <w:t>De asemenea, confirmăm eficacitatea sistemului prin experimentele noastre preliminare.</w:t>
-      </w:r>
-    </w:p>
-    <w:p>
-      <w:r>
-        <w:t>eficacitatea practicilor de depanare este confirmată empiric. În viitor, vom evalua următoarele aspecte: • evaluarea practicilor de estimare a rezultatelor, • combinația dintre sistemul nostru și MOOC, • exercițiile în conformitate cu progresul învățării și • evaluarea profundă de către mulți evaluatori. Mai mult, ar trebui să implementăm și sistemul practic și să-l evaluăm</w:t>
-      </w:r>
-    </w:p>
-    <w:p/>
-    <w:p>
       <w:pPr>
         <w:ind w:firstLine="720"/>
         <w:jc w:val="both"/>
@@ -95,7 +11,15 @@
         <w:t xml:space="preserve">În cadrul lucrării, autorii au pornit </w:t>
       </w:r>
       <w:r>
-        <w:t>de la premiza că l</w:t>
+        <w:t xml:space="preserve">de la </w:t>
+      </w:r>
+      <w:proofErr w:type="spellStart"/>
+      <w:r>
+        <w:t>premiza</w:t>
+      </w:r>
+      <w:proofErr w:type="spellEnd"/>
+      <w:r>
+        <w:t xml:space="preserve"> că l</w:t>
       </w:r>
       <w:r>
         <w:t>a b</w:t>
@@ -224,10 +148,7 @@
         <w:t>aplicați</w:t>
       </w:r>
       <w:r>
-        <w:t>i</w:t>
-      </w:r>
-      <w:r>
-        <w:t xml:space="preserve"> </w:t>
+        <w:t xml:space="preserve">i </w:t>
       </w:r>
       <w:r>
         <w:t xml:space="preserve">web </w:t>
@@ -356,7 +277,15 @@
         <w:t xml:space="preserve"> Exercițiile sunt generate prin </w:t>
       </w:r>
       <w:r>
-        <w:t xml:space="preserve">adăugarea de bug-uri </w:t>
+        <w:t xml:space="preserve">adăugarea de </w:t>
+      </w:r>
+      <w:proofErr w:type="spellStart"/>
+      <w:r>
+        <w:t>bug</w:t>
+      </w:r>
+      <w:proofErr w:type="spellEnd"/>
+      <w:r>
+        <w:t xml:space="preserve">-uri </w:t>
       </w:r>
       <w:r>
         <w:t xml:space="preserve">unor </w:t>
@@ -398,7 +327,15 @@
         <w:t xml:space="preserve"> la programul șablon. În primul rând, numele variabilelor sunt înlocuite</w:t>
       </w:r>
       <w:r>
-        <w:t xml:space="preserve"> cu valori alese aleator dintr-o listă predefinită</w:t>
+        <w:t xml:space="preserve"> cu valori alese </w:t>
+      </w:r>
+      <w:proofErr w:type="spellStart"/>
+      <w:r>
+        <w:t>aleator</w:t>
+      </w:r>
+      <w:proofErr w:type="spellEnd"/>
+      <w:r>
+        <w:t xml:space="preserve"> dintr-o listă predefinită</w:t>
       </w:r>
       <w:r>
         <w:t xml:space="preserve"> </w:t>
@@ -422,14 +359,37 @@
         <w:t xml:space="preserve">șiruri de caractere </w:t>
       </w:r>
       <w:r>
-        <w:lastRenderedPageBreak/>
         <w:t>definite în prealabil</w:t>
       </w:r>
       <w:r>
-        <w:t xml:space="preserve"> (de exemplu, stdio.h poate fi schimbat în stdi.h). A treia metodă înlocuiește </w:t>
-      </w:r>
-      <w:r>
-        <w:t>un șir de caractere cu un alt cuvânt desemnat, pentru a genera o eroare întâlnită des (de exemplu, înlocuirea „;” cu „:” sau „float” cu „single”).</w:t>
+        <w:t xml:space="preserve"> (de exemplu, </w:t>
+      </w:r>
+      <w:proofErr w:type="spellStart"/>
+      <w:r>
+        <w:t>stdio.h</w:t>
+      </w:r>
+      <w:proofErr w:type="spellEnd"/>
+      <w:r>
+        <w:t xml:space="preserve"> poate fi schimbat în </w:t>
+      </w:r>
+      <w:proofErr w:type="spellStart"/>
+      <w:r>
+        <w:t>stdi.h</w:t>
+      </w:r>
+      <w:proofErr w:type="spellEnd"/>
+      <w:r>
+        <w:t xml:space="preserve">). A treia metodă înlocuiește </w:t>
+      </w:r>
+      <w:r>
+        <w:t>un șir de caractere cu un alt cuvânt desemnat, pentru a genera o eroare întâlnită des (de exemplu, înlocuirea „;” cu „:” sau „</w:t>
+      </w:r>
+      <w:proofErr w:type="spellStart"/>
+      <w:r>
+        <w:t>float</w:t>
+      </w:r>
+      <w:proofErr w:type="spellEnd"/>
+      <w:r>
+        <w:t>” cu „single”).</w:t>
       </w:r>
     </w:p>
     <w:p>
@@ -471,13 +431,7 @@
         <w:jc w:val="both"/>
       </w:pPr>
       <w:r>
-        <w:t>A</w:t>
-      </w:r>
-      <w:r>
-        <w:t>utorii</w:t>
-      </w:r>
-      <w:r>
-        <w:t xml:space="preserve"> menționează că p</w:t>
+        <w:t>Autorii menționează că p</w:t>
       </w:r>
       <w:r>
         <w:t xml:space="preserve">rogramele șablon sunt pregătite în conformitate cu progresul învățării și sunt necesare </w:t>
@@ -525,7 +479,15 @@
         <w:t xml:space="preserve"> Interfața grafică a aplicației web permite vizualizarea unui program care conține o instrucțiune de ieșire. Cursantul </w:t>
       </w:r>
       <w:r>
-        <w:t xml:space="preserve">citește programul și estimează rezultatul funcției printf prin înțelegerea semanticii </w:t>
+        <w:t xml:space="preserve">citește programul și estimează rezultatul funcției </w:t>
+      </w:r>
+      <w:proofErr w:type="spellStart"/>
+      <w:r>
+        <w:t>printf</w:t>
+      </w:r>
+      <w:proofErr w:type="spellEnd"/>
+      <w:r>
+        <w:t xml:space="preserve"> prin înțelegerea semanticii </w:t>
       </w:r>
       <w:r>
         <w:t>acestuia</w:t>
@@ -682,6 +644,7 @@
     <w:p/>
     <w:p>
       <w:r>
+        <w:lastRenderedPageBreak/>
         <w:t>NU SUNT DE ACORD</w:t>
       </w:r>
     </w:p>

</xml_diff>